<commit_message>
Updated merged app sketches document.
</commit_message>
<xml_diff>
--- a/MergedAppSketches.docx
+++ b/MergedAppSketches.docx
@@ -18,213 +18,14 @@
         <w:t xml:space="preserve">     </w:t>
       </w:r>
       <w:r>
+        <w:t xml:space="preserve">    </w:t>
+      </w:r>
+      <w:r>
         <w:rPr>
           <w:noProof/>
           <w:lang w:eastAsia="lt-LT"/>
         </w:rPr>
-        <w:drawing>
-          <wp:inline distT="0" distB="0" distL="0" distR="0">
-            <wp:extent cx="2217286" cy="3945467"/>
-            <wp:effectExtent l="0" t="0" r="0" b="0"/>
-            <wp:docPr id="2" name="Picture 2" descr="C:\Users\Jurgis\AppData\Local\Microsoft\Windows\INetCache\Content.Word\3.1-Attributes.png"/>
-            <wp:cNvGraphicFramePr>
-              <a:graphicFrameLocks xmlns:a="http://schemas.openxmlformats.org/drawingml/2006/main" noChangeAspect="1"/>
-            </wp:cNvGraphicFramePr>
-            <a:graphic xmlns:a="http://schemas.openxmlformats.org/drawingml/2006/main">
-              <a:graphicData uri="http://schemas.openxmlformats.org/drawingml/2006/picture">
-                <pic:pic xmlns:pic="http://schemas.openxmlformats.org/drawingml/2006/picture">
-                  <pic:nvPicPr>
-                    <pic:cNvPr id="0" name="Picture 31" descr="C:\Users\Jurgis\AppData\Local\Microsoft\Windows\INetCache\Content.Word\3.1-Attributes.png"/>
-                    <pic:cNvPicPr>
-                      <a:picLocks noChangeAspect="1" noChangeArrowheads="1"/>
-                    </pic:cNvPicPr>
-                  </pic:nvPicPr>
-                  <pic:blipFill>
-                    <a:blip r:embed="rId4">
-                      <a:extLst>
-                        <a:ext uri="{28A0092B-C50C-407E-A947-70E740481C1C}">
-                          <a14:useLocalDpi xmlns:a14="http://schemas.microsoft.com/office/drawing/2010/main" val="0"/>
-                        </a:ext>
-                      </a:extLst>
-                    </a:blip>
-                    <a:srcRect/>
-                    <a:stretch>
-                      <a:fillRect/>
-                    </a:stretch>
-                  </pic:blipFill>
-                  <pic:spPr bwMode="auto">
-                    <a:xfrm>
-                      <a:off x="0" y="0"/>
-                      <a:ext cx="2229425" cy="3967067"/>
-                    </a:xfrm>
-                    <a:prstGeom prst="rect">
-                      <a:avLst/>
-                    </a:prstGeom>
-                    <a:noFill/>
-                    <a:ln>
-                      <a:noFill/>
-                    </a:ln>
-                  </pic:spPr>
-                </pic:pic>
-              </a:graphicData>
-            </a:graphic>
-          </wp:inline>
-        </w:drawing>
-      </w:r>
-      <w:r>
-        <w:t xml:space="preserve">    </w:t>
-      </w:r>
-      <w:r>
-        <w:rPr>
-          <w:noProof/>
-          <w:lang w:eastAsia="lt-LT"/>
-        </w:rPr>
-        <w:drawing>
-          <wp:inline distT="0" distB="0" distL="0" distR="0" wp14:anchorId="1E3348DE" wp14:editId="307F35A1">
-            <wp:extent cx="2216479" cy="3945600"/>
-            <wp:effectExtent l="0" t="0" r="0" b="0"/>
-            <wp:docPr id="1" name="Picture 1" descr="C:\Users\Jurgis\AppData\Local\Microsoft\Windows\INetCache\Content.Word\1.1-Active Screens.png"/>
-            <wp:cNvGraphicFramePr>
-              <a:graphicFrameLocks xmlns:a="http://schemas.openxmlformats.org/drawingml/2006/main" noChangeAspect="1"/>
-            </wp:cNvGraphicFramePr>
-            <a:graphic xmlns:a="http://schemas.openxmlformats.org/drawingml/2006/main">
-              <a:graphicData uri="http://schemas.openxmlformats.org/drawingml/2006/picture">
-                <pic:pic xmlns:pic="http://schemas.openxmlformats.org/drawingml/2006/picture">
-                  <pic:nvPicPr>
-                    <pic:cNvPr id="0" name="Picture 28" descr="C:\Users\Jurgis\AppData\Local\Microsoft\Windows\INetCache\Content.Word\1.1-Active Screens.png"/>
-                    <pic:cNvPicPr>
-                      <a:picLocks noChangeAspect="1" noChangeArrowheads="1"/>
-                    </pic:cNvPicPr>
-                  </pic:nvPicPr>
-                  <pic:blipFill>
-                    <a:blip r:embed="rId5">
-                      <a:extLst>
-                        <a:ext uri="{28A0092B-C50C-407E-A947-70E740481C1C}">
-                          <a14:useLocalDpi xmlns:a14="http://schemas.microsoft.com/office/drawing/2010/main" val="0"/>
-                        </a:ext>
-                      </a:extLst>
-                    </a:blip>
-                    <a:srcRect/>
-                    <a:stretch>
-                      <a:fillRect/>
-                    </a:stretch>
-                  </pic:blipFill>
-                  <pic:spPr bwMode="auto">
-                    <a:xfrm>
-                      <a:off x="0" y="0"/>
-                      <a:ext cx="2216479" cy="3945600"/>
-                    </a:xfrm>
-                    <a:prstGeom prst="rect">
-                      <a:avLst/>
-                    </a:prstGeom>
-                    <a:noFill/>
-                    <a:ln>
-                      <a:noFill/>
-                    </a:ln>
-                  </pic:spPr>
-                </pic:pic>
-              </a:graphicData>
-            </a:graphic>
-          </wp:inline>
-        </w:drawing>
-      </w:r>
-      <w:r>
-        <w:rPr>
-          <w:noProof/>
-          <w:lang w:eastAsia="lt-LT"/>
-        </w:rPr>
-        <w:t xml:space="preserve">    </w:t>
-      </w:r>
-      <w:r>
-        <w:rPr>
-          <w:noProof/>
-          <w:lang w:eastAsia="lt-LT"/>
-        </w:rPr>
-        <w:drawing>
-          <wp:inline distT="0" distB="0" distL="0" distR="0">
-            <wp:extent cx="2216479" cy="3945600"/>
-            <wp:effectExtent l="0" t="0" r="0" b="0"/>
-            <wp:docPr id="3" name="Picture 3" descr="C:\Users\Jurgis\AppData\Local\Microsoft\Windows\INetCache\Content.Word\2.1-Pending Screens.png"/>
-            <wp:cNvGraphicFramePr>
-              <a:graphicFrameLocks xmlns:a="http://schemas.openxmlformats.org/drawingml/2006/main" noChangeAspect="1"/>
-            </wp:cNvGraphicFramePr>
-            <a:graphic xmlns:a="http://schemas.openxmlformats.org/drawingml/2006/main">
-              <a:graphicData uri="http://schemas.openxmlformats.org/drawingml/2006/picture">
-                <pic:pic xmlns:pic="http://schemas.openxmlformats.org/drawingml/2006/picture">
-                  <pic:nvPicPr>
-                    <pic:cNvPr id="0" name="Picture 33" descr="C:\Users\Jurgis\AppData\Local\Microsoft\Windows\INetCache\Content.Word\2.1-Pending Screens.png"/>
-                    <pic:cNvPicPr>
-                      <a:picLocks noChangeAspect="1" noChangeArrowheads="1"/>
-                    </pic:cNvPicPr>
-                  </pic:nvPicPr>
-                  <pic:blipFill>
-                    <a:blip r:embed="rId6">
-                      <a:extLst>
-                        <a:ext uri="{28A0092B-C50C-407E-A947-70E740481C1C}">
-                          <a14:useLocalDpi xmlns:a14="http://schemas.microsoft.com/office/drawing/2010/main" val="0"/>
-                        </a:ext>
-                      </a:extLst>
-                    </a:blip>
-                    <a:srcRect/>
-                    <a:stretch>
-                      <a:fillRect/>
-                    </a:stretch>
-                  </pic:blipFill>
-                  <pic:spPr bwMode="auto">
-                    <a:xfrm>
-                      <a:off x="0" y="0"/>
-                      <a:ext cx="2216479" cy="3945600"/>
-                    </a:xfrm>
-                    <a:prstGeom prst="rect">
-                      <a:avLst/>
-                    </a:prstGeom>
-                    <a:noFill/>
-                    <a:ln>
-                      <a:noFill/>
-                    </a:ln>
-                  </pic:spPr>
-                </pic:pic>
-              </a:graphicData>
-            </a:graphic>
-          </wp:inline>
-        </w:drawing>
-      </w:r>
-      <w:r>
-        <w:rPr>
-          <w:noProof/>
-          <w:lang w:eastAsia="lt-LT"/>
-        </w:rPr>
-        <w:t xml:space="preserve">    </w:t>
-      </w:r>
-      <w:r>
-        <w:rPr>
-          <w:noProof/>
-          <w:lang w:eastAsia="lt-LT"/>
-        </w:rPr>
-        <w:pict>
-          <v:shapetype id="_x0000_t75" coordsize="21600,21600" o:spt="75" o:preferrelative="t" path="m@4@5l@4@11@9@11@9@5xe" filled="f" stroked="f">
-            <v:stroke joinstyle="miter"/>
-            <v:formulas>
-              <v:f eqn="if lineDrawn pixelLineWidth 0"/>
-              <v:f eqn="sum @0 1 0"/>
-              <v:f eqn="sum 0 0 @1"/>
-              <v:f eqn="prod @2 1 2"/>
-              <v:f eqn="prod @3 21600 pixelWidth"/>
-              <v:f eqn="prod @3 21600 pixelHeight"/>
-              <v:f eqn="sum @0 0 1"/>
-              <v:f eqn="prod @6 1 2"/>
-              <v:f eqn="prod @7 21600 pixelWidth"/>
-              <v:f eqn="sum @8 21600 0"/>
-              <v:f eqn="prod @7 21600 pixelHeight"/>
-              <v:f eqn="sum @10 21600 0"/>
-            </v:formulas>
-            <v:path o:extrusionok="f" gradientshapeok="t" o:connecttype="rect"/>
-            <o:lock v:ext="edit" aspectratio="t"/>
-          </v:shapetype>
-          <v:shape id="_x0000_i1025" type="#_x0000_t75" style="width:174.65pt;height:310.65pt">
-            <v:imagedata r:id="rId7" o:title="4.1-Grant access"/>
-          </v:shape>
-        </w:pict>
+        <w:t xml:space="preserve">        </w:t>
       </w:r>
     </w:p>
     <w:p>
@@ -252,6 +53,192 @@
           <w:noProof/>
           <w:lang w:eastAsia="lt-LT"/>
         </w:rPr>
+      </w:pPr>
+    </w:p>
+    <w:p>
+      <w:pPr>
+        <w:ind w:left="-1134" w:right="-567"/>
+      </w:pPr>
+      <w:r>
+        <w:t xml:space="preserve">   </w:t>
+      </w:r>
+      <w:r>
+        <w:rPr>
+          <w:noProof/>
+          <w:lang w:eastAsia="lt-LT"/>
+        </w:rPr>
+        <w:drawing>
+          <wp:inline distT="0" distB="0" distL="0" distR="0" wp14:anchorId="2CA3ED2D" wp14:editId="74889DED">
+            <wp:extent cx="2429933" cy="4334269"/>
+            <wp:effectExtent l="0" t="0" r="8890" b="0"/>
+            <wp:docPr id="1" name="Picture 1"/>
+            <wp:cNvGraphicFramePr>
+              <a:graphicFrameLocks xmlns:a="http://schemas.openxmlformats.org/drawingml/2006/main" noChangeAspect="1"/>
+            </wp:cNvGraphicFramePr>
+            <a:graphic xmlns:a="http://schemas.openxmlformats.org/drawingml/2006/main">
+              <a:graphicData uri="http://schemas.openxmlformats.org/drawingml/2006/picture">
+                <pic:pic xmlns:pic="http://schemas.openxmlformats.org/drawingml/2006/picture">
+                  <pic:nvPicPr>
+                    <pic:cNvPr id="1" name=""/>
+                    <pic:cNvPicPr/>
+                  </pic:nvPicPr>
+                  <pic:blipFill>
+                    <a:blip r:embed="rId4"/>
+                    <a:stretch>
+                      <a:fillRect/>
+                    </a:stretch>
+                  </pic:blipFill>
+                  <pic:spPr>
+                    <a:xfrm>
+                      <a:off x="0" y="0"/>
+                      <a:ext cx="2440314" cy="4352785"/>
+                    </a:xfrm>
+                    <a:prstGeom prst="rect">
+                      <a:avLst/>
+                    </a:prstGeom>
+                  </pic:spPr>
+                </pic:pic>
+              </a:graphicData>
+            </a:graphic>
+          </wp:inline>
+        </w:drawing>
+      </w:r>
+      <w:r>
+        <w:t xml:space="preserve">   </w:t>
+      </w:r>
+      <w:r>
+        <w:rPr>
+          <w:noProof/>
+          <w:lang w:eastAsia="lt-LT"/>
+        </w:rPr>
+        <w:drawing>
+          <wp:inline distT="0" distB="0" distL="0" distR="0" wp14:anchorId="074B3BFD" wp14:editId="00112953">
+            <wp:extent cx="2448776" cy="4325408"/>
+            <wp:effectExtent l="0" t="0" r="8890" b="0"/>
+            <wp:docPr id="4" name="Picture 4"/>
+            <wp:cNvGraphicFramePr>
+              <a:graphicFrameLocks xmlns:a="http://schemas.openxmlformats.org/drawingml/2006/main" noChangeAspect="1"/>
+            </wp:cNvGraphicFramePr>
+            <a:graphic xmlns:a="http://schemas.openxmlformats.org/drawingml/2006/main">
+              <a:graphicData uri="http://schemas.openxmlformats.org/drawingml/2006/picture">
+                <pic:pic xmlns:pic="http://schemas.openxmlformats.org/drawingml/2006/picture">
+                  <pic:nvPicPr>
+                    <pic:cNvPr id="1" name=""/>
+                    <pic:cNvPicPr/>
+                  </pic:nvPicPr>
+                  <pic:blipFill>
+                    <a:blip r:embed="rId5"/>
+                    <a:stretch>
+                      <a:fillRect/>
+                    </a:stretch>
+                  </pic:blipFill>
+                  <pic:spPr>
+                    <a:xfrm>
+                      <a:off x="0" y="0"/>
+                      <a:ext cx="2462798" cy="4350176"/>
+                    </a:xfrm>
+                    <a:prstGeom prst="rect">
+                      <a:avLst/>
+                    </a:prstGeom>
+                  </pic:spPr>
+                </pic:pic>
+              </a:graphicData>
+            </a:graphic>
+          </wp:inline>
+        </w:drawing>
+      </w:r>
+      <w:r>
+        <w:t xml:space="preserve">   </w:t>
+      </w:r>
+      <w:r>
+        <w:rPr>
+          <w:noProof/>
+          <w:lang w:eastAsia="lt-LT"/>
+        </w:rPr>
+        <w:drawing>
+          <wp:inline distT="0" distB="0" distL="0" distR="0" wp14:anchorId="3EE96B94" wp14:editId="38C5985F">
+            <wp:extent cx="2436733" cy="4332817"/>
+            <wp:effectExtent l="0" t="0" r="1905" b="0"/>
+            <wp:docPr id="5" name="Picture 5"/>
+            <wp:cNvGraphicFramePr>
+              <a:graphicFrameLocks xmlns:a="http://schemas.openxmlformats.org/drawingml/2006/main" noChangeAspect="1"/>
+            </wp:cNvGraphicFramePr>
+            <a:graphic xmlns:a="http://schemas.openxmlformats.org/drawingml/2006/main">
+              <a:graphicData uri="http://schemas.openxmlformats.org/drawingml/2006/picture">
+                <pic:pic xmlns:pic="http://schemas.openxmlformats.org/drawingml/2006/picture">
+                  <pic:nvPicPr>
+                    <pic:cNvPr id="1" name=""/>
+                    <pic:cNvPicPr/>
+                  </pic:nvPicPr>
+                  <pic:blipFill>
+                    <a:blip r:embed="rId6"/>
+                    <a:stretch>
+                      <a:fillRect/>
+                    </a:stretch>
+                  </pic:blipFill>
+                  <pic:spPr>
+                    <a:xfrm>
+                      <a:off x="0" y="0"/>
+                      <a:ext cx="2451052" cy="4358279"/>
+                    </a:xfrm>
+                    <a:prstGeom prst="rect">
+                      <a:avLst/>
+                    </a:prstGeom>
+                  </pic:spPr>
+                </pic:pic>
+              </a:graphicData>
+            </a:graphic>
+          </wp:inline>
+        </w:drawing>
+      </w:r>
+      <w:r>
+        <w:t xml:space="preserve">   </w:t>
+      </w:r>
+      <w:r>
+        <w:rPr>
+          <w:noProof/>
+          <w:lang w:eastAsia="lt-LT"/>
+        </w:rPr>
+        <w:drawing>
+          <wp:inline distT="0" distB="0" distL="0" distR="0" wp14:anchorId="3B02BF15" wp14:editId="2BDF73AF">
+            <wp:extent cx="2442949" cy="4324475"/>
+            <wp:effectExtent l="0" t="0" r="0" b="0"/>
+            <wp:docPr id="6" name="Picture 6"/>
+            <wp:cNvGraphicFramePr>
+              <a:graphicFrameLocks xmlns:a="http://schemas.openxmlformats.org/drawingml/2006/main" noChangeAspect="1"/>
+            </wp:cNvGraphicFramePr>
+            <a:graphic xmlns:a="http://schemas.openxmlformats.org/drawingml/2006/main">
+              <a:graphicData uri="http://schemas.openxmlformats.org/drawingml/2006/picture">
+                <pic:pic xmlns:pic="http://schemas.openxmlformats.org/drawingml/2006/picture">
+                  <pic:nvPicPr>
+                    <pic:cNvPr id="1" name=""/>
+                    <pic:cNvPicPr/>
+                  </pic:nvPicPr>
+                  <pic:blipFill>
+                    <a:blip r:embed="rId7"/>
+                    <a:stretch>
+                      <a:fillRect/>
+                    </a:stretch>
+                  </pic:blipFill>
+                  <pic:spPr>
+                    <a:xfrm>
+                      <a:off x="0" y="0"/>
+                      <a:ext cx="2458657" cy="4352281"/>
+                    </a:xfrm>
+                    <a:prstGeom prst="rect">
+                      <a:avLst/>
+                    </a:prstGeom>
+                  </pic:spPr>
+                </pic:pic>
+              </a:graphicData>
+            </a:graphic>
+          </wp:inline>
+        </w:drawing>
+      </w:r>
+    </w:p>
+    <w:p>
+      <w:pPr>
+        <w:ind w:left="-1134" w:right="-567"/>
       </w:pPr>
     </w:p>
     <w:p>

</xml_diff>